<commit_message>
deploying modifying (planner emails).
</commit_message>
<xml_diff>
--- a/temperery.docx
+++ b/temperery.docx
@@ -12,64 +12,71 @@
         <w:rPr>
           <w:lang w:val="en-US"/>
         </w:rPr>
+        <w:t>reza76mgp@gmail.com</w:t>
+      </w:r>
+    </w:p>
+    <w:p>
+      <w:pPr>
+        <w:rPr>
+          <w:lang w:val="en-US"/>
+        </w:rPr>
+      </w:pPr>
+      <w:r>
+        <w:rPr>
+          <w:lang w:val="en-US"/>
+        </w:rPr>
         <w:t>Leader1</w:t>
       </w:r>
-    </w:p>
-    <w:p>
-      <w:pPr>
-        <w:rPr>
-          <w:lang w:val="en-US"/>
-        </w:rPr>
-      </w:pPr>
-      <w:r>
-        <w:rPr>
-          <w:lang w:val="en-US"/>
-        </w:rPr>
-        <w:t>Leader</w:t>
-      </w:r>
-      <w:r>
-        <w:rPr>
-          <w:lang w:val="en-US"/>
-        </w:rPr>
-        <w:t>2</w:t>
-      </w:r>
-    </w:p>
-    <w:p>
-      <w:pPr>
-        <w:rPr>
-          <w:lang w:val="en-US"/>
-        </w:rPr>
-      </w:pPr>
-      <w:r>
-        <w:rPr>
-          <w:lang w:val="en-US"/>
-        </w:rPr>
-        <w:t>Leader</w:t>
-      </w:r>
-      <w:r>
-        <w:rPr>
-          <w:lang w:val="en-US"/>
-        </w:rPr>
-        <w:t>3</w:t>
-      </w:r>
-    </w:p>
-    <w:p>
-      <w:pPr>
-        <w:rPr>
-          <w:lang w:val="en-US"/>
-        </w:rPr>
-      </w:pPr>
-      <w:r>
-        <w:rPr>
-          <w:lang w:val="en-US"/>
-        </w:rPr>
-        <w:t>Leader</w:t>
-      </w:r>
-      <w:r>
-        <w:rPr>
-          <w:lang w:val="en-US"/>
-        </w:rPr>
-        <w:t>4</w:t>
+      <w:r>
+        <w:rPr>
+          <w:lang w:val="en-US"/>
+        </w:rPr>
+        <w:tab/>
+      </w:r>
+      <w:r>
+        <w:rPr>
+          <w:lang w:val="en-US"/>
+        </w:rPr>
+        <w:tab/>
+      </w:r>
+    </w:p>
+    <w:p>
+      <w:pPr>
+        <w:rPr>
+          <w:lang w:val="en-US"/>
+        </w:rPr>
+      </w:pPr>
+      <w:r>
+        <w:rPr>
+          <w:lang w:val="en-US"/>
+        </w:rPr>
+        <w:t>Leader2</w:t>
+      </w:r>
+    </w:p>
+    <w:p>
+      <w:pPr>
+        <w:rPr>
+          <w:lang w:val="en-US"/>
+        </w:rPr>
+      </w:pPr>
+      <w:r>
+        <w:rPr>
+          <w:lang w:val="en-US"/>
+        </w:rPr>
+        <w:t>Leader3</w:t>
+      </w:r>
+    </w:p>
+    <w:p>
+      <w:pPr>
+        <w:rPr>
+          <w:lang w:val="en-US"/>
+        </w:rPr>
+      </w:pPr>
+      <w:r>
+        <w:rPr>
+          <w:lang w:val="en-US"/>
+        </w:rPr>
+        <w:t>Leader4</w:t>
       </w:r>
     </w:p>
     <w:p>
@@ -105,184 +112,124 @@
         <w:rPr>
           <w:lang w:val="en-US"/>
         </w:rPr>
-        <w:t>Member</w:t>
-      </w:r>
-      <w:r>
-        <w:rPr>
-          <w:lang w:val="en-US"/>
-        </w:rPr>
-        <w:t>2</w:t>
-      </w:r>
-    </w:p>
-    <w:p>
-      <w:pPr>
-        <w:rPr>
-          <w:lang w:val="en-US"/>
-        </w:rPr>
-      </w:pPr>
-      <w:r>
-        <w:rPr>
-          <w:lang w:val="en-US"/>
-        </w:rPr>
-        <w:t>Member</w:t>
-      </w:r>
-      <w:r>
-        <w:rPr>
-          <w:lang w:val="en-US"/>
-        </w:rPr>
-        <w:t>3</w:t>
-      </w:r>
-    </w:p>
-    <w:p>
-      <w:pPr>
-        <w:rPr>
-          <w:lang w:val="en-US"/>
-        </w:rPr>
-      </w:pPr>
-      <w:r>
-        <w:rPr>
-          <w:lang w:val="en-US"/>
-        </w:rPr>
-        <w:t>Member</w:t>
-      </w:r>
-      <w:r>
-        <w:rPr>
-          <w:lang w:val="en-US"/>
-        </w:rPr>
-        <w:t>4</w:t>
-      </w:r>
-    </w:p>
-    <w:p>
-      <w:pPr>
-        <w:rPr>
-          <w:lang w:val="en-US"/>
-        </w:rPr>
-      </w:pPr>
-      <w:r>
-        <w:rPr>
-          <w:lang w:val="en-US"/>
-        </w:rPr>
-        <w:t>Member</w:t>
-      </w:r>
-      <w:r>
-        <w:rPr>
-          <w:lang w:val="en-US"/>
-        </w:rPr>
-        <w:t>5</w:t>
-      </w:r>
-    </w:p>
-    <w:p>
-      <w:pPr>
-        <w:rPr>
-          <w:lang w:val="en-US"/>
-        </w:rPr>
-      </w:pPr>
-      <w:r>
-        <w:rPr>
-          <w:lang w:val="en-US"/>
-        </w:rPr>
-        <w:t>Member</w:t>
-      </w:r>
-      <w:r>
-        <w:rPr>
-          <w:lang w:val="en-US"/>
-        </w:rPr>
-        <w:t>6</w:t>
-      </w:r>
-    </w:p>
-    <w:p>
-      <w:pPr>
-        <w:rPr>
-          <w:lang w:val="en-US"/>
-        </w:rPr>
-      </w:pPr>
-      <w:r>
-        <w:rPr>
-          <w:lang w:val="en-US"/>
-        </w:rPr>
-        <w:t>Member</w:t>
-      </w:r>
-      <w:r>
-        <w:rPr>
-          <w:lang w:val="en-US"/>
-        </w:rPr>
-        <w:t>7</w:t>
-      </w:r>
-    </w:p>
-    <w:p>
-      <w:pPr>
-        <w:rPr>
-          <w:lang w:val="en-US"/>
-        </w:rPr>
-      </w:pPr>
-      <w:r>
-        <w:rPr>
-          <w:lang w:val="en-US"/>
-        </w:rPr>
-        <w:t>Member</w:t>
-      </w:r>
-      <w:r>
-        <w:rPr>
-          <w:lang w:val="en-US"/>
-        </w:rPr>
-        <w:t>8</w:t>
-      </w:r>
-    </w:p>
-    <w:p>
-      <w:pPr>
-        <w:rPr>
-          <w:lang w:val="en-US"/>
-        </w:rPr>
-      </w:pPr>
-      <w:r>
-        <w:rPr>
-          <w:lang w:val="en-US"/>
-        </w:rPr>
-        <w:t>Member</w:t>
-      </w:r>
-      <w:r>
-        <w:rPr>
-          <w:lang w:val="en-US"/>
-        </w:rPr>
-        <w:t>9</w:t>
-      </w:r>
-    </w:p>
-    <w:p>
-      <w:pPr>
-        <w:rPr>
-          <w:lang w:val="en-US"/>
-        </w:rPr>
-      </w:pPr>
-      <w:r>
-        <w:rPr>
-          <w:lang w:val="en-US"/>
-        </w:rPr>
-        <w:t>Member1</w:t>
-      </w:r>
-      <w:r>
-        <w:rPr>
-          <w:lang w:val="en-US"/>
-        </w:rPr>
-        <w:t>0</w:t>
-      </w:r>
-    </w:p>
-    <w:p>
-      <w:pPr>
-        <w:rPr>
-          <w:lang w:val="en-US"/>
-        </w:rPr>
-      </w:pPr>
-      <w:r>
-        <w:rPr>
-          <w:lang w:val="en-US"/>
-        </w:rPr>
-        <w:t>Member</w:t>
-      </w:r>
-      <w:r>
-        <w:rPr>
-          <w:lang w:val="en-US"/>
-        </w:rPr>
-        <w:t>11</w:t>
+        <w:t>Member2</w:t>
+      </w:r>
+    </w:p>
+    <w:p>
+      <w:pPr>
+        <w:rPr>
+          <w:lang w:val="en-US"/>
+        </w:rPr>
+      </w:pPr>
+      <w:r>
+        <w:rPr>
+          <w:lang w:val="en-US"/>
+        </w:rPr>
+        <w:t>Member3</w:t>
+      </w:r>
+    </w:p>
+    <w:p>
+      <w:pPr>
+        <w:rPr>
+          <w:lang w:val="en-US"/>
+        </w:rPr>
+      </w:pPr>
+      <w:r>
+        <w:rPr>
+          <w:lang w:val="en-US"/>
+        </w:rPr>
+        <w:t>Member4</w:t>
+      </w:r>
+    </w:p>
+    <w:p>
+      <w:pPr>
+        <w:rPr>
+          <w:lang w:val="en-US"/>
+        </w:rPr>
+      </w:pPr>
+      <w:r>
+        <w:rPr>
+          <w:lang w:val="en-US"/>
+        </w:rPr>
+        <w:t>Member5</w:t>
+      </w:r>
+    </w:p>
+    <w:p>
+      <w:pPr>
+        <w:rPr>
+          <w:lang w:val="en-US"/>
+        </w:rPr>
+      </w:pPr>
+      <w:r>
+        <w:rPr>
+          <w:lang w:val="en-US"/>
+        </w:rPr>
+        <w:t>Member6</w:t>
+      </w:r>
+    </w:p>
+    <w:p>
+      <w:pPr>
+        <w:rPr>
+          <w:lang w:val="en-US"/>
+        </w:rPr>
+      </w:pPr>
+      <w:r>
+        <w:rPr>
+          <w:lang w:val="en-US"/>
+        </w:rPr>
+        <w:t>Member7</w:t>
+      </w:r>
+    </w:p>
+    <w:p>
+      <w:pPr>
+        <w:rPr>
+          <w:lang w:val="en-US"/>
+        </w:rPr>
+      </w:pPr>
+      <w:r>
+        <w:rPr>
+          <w:lang w:val="en-US"/>
+        </w:rPr>
+        <w:t>Member8</w:t>
+      </w:r>
+    </w:p>
+    <w:p>
+      <w:pPr>
+        <w:rPr>
+          <w:lang w:val="en-US"/>
+        </w:rPr>
+      </w:pPr>
+      <w:r>
+        <w:rPr>
+          <w:lang w:val="en-US"/>
+        </w:rPr>
+        <w:t>Member9</w:t>
+      </w:r>
+    </w:p>
+    <w:p>
+      <w:pPr>
+        <w:rPr>
+          <w:lang w:val="en-US"/>
+        </w:rPr>
+      </w:pPr>
+      <w:r>
+        <w:rPr>
+          <w:lang w:val="en-US"/>
+        </w:rPr>
+        <w:t>Member10</w:t>
+      </w:r>
+    </w:p>
+    <w:p>
+      <w:pPr>
+        <w:rPr>
+          <w:lang w:val="en-US"/>
+        </w:rPr>
+      </w:pPr>
+      <w:r>
+        <w:rPr>
+          <w:lang w:val="en-US"/>
+        </w:rPr>
+        <w:t>Member11</w:t>
       </w:r>
     </w:p>
     <w:p>
@@ -298,13 +245,7 @@
         <w:rPr>
           <w:lang w:val="en-US"/>
         </w:rPr>
-        <w:t>Member1</w:t>
-      </w:r>
-      <w:r>
-        <w:rPr>
-          <w:lang w:val="en-US"/>
-        </w:rPr>
-        <w:t>2</w:t>
+        <w:t>Member12</w:t>
       </w:r>
     </w:p>
     <w:p>
@@ -337,488 +278,332 @@
         <w:rPr>
           <w:lang w:val="en-US"/>
         </w:rPr>
-        <w:t>Store</w:t>
-      </w:r>
-      <w:r>
-        <w:rPr>
-          <w:lang w:val="en-US"/>
-        </w:rPr>
-        <w:t>2</w:t>
-      </w:r>
-    </w:p>
-    <w:p>
-      <w:pPr>
-        <w:rPr>
-          <w:lang w:val="en-US"/>
-        </w:rPr>
-      </w:pPr>
-      <w:r>
-        <w:rPr>
-          <w:lang w:val="en-US"/>
-        </w:rPr>
-        <w:t>Store</w:t>
-      </w:r>
-      <w:r>
-        <w:rPr>
-          <w:lang w:val="en-US"/>
-        </w:rPr>
-        <w:t>3</w:t>
-      </w:r>
-    </w:p>
-    <w:p>
-      <w:pPr>
-        <w:rPr>
-          <w:lang w:val="en-US"/>
-        </w:rPr>
-      </w:pPr>
-      <w:r>
-        <w:rPr>
-          <w:lang w:val="en-US"/>
-        </w:rPr>
-        <w:t>Store</w:t>
-      </w:r>
-      <w:r>
-        <w:rPr>
-          <w:lang w:val="en-US"/>
-        </w:rPr>
-        <w:t>4</w:t>
-      </w:r>
-    </w:p>
-    <w:p>
-      <w:pPr>
-        <w:rPr>
-          <w:lang w:val="en-US"/>
-        </w:rPr>
-      </w:pPr>
-      <w:r>
-        <w:rPr>
-          <w:lang w:val="en-US"/>
-        </w:rPr>
-        <w:t>Store</w:t>
-      </w:r>
-      <w:r>
-        <w:rPr>
-          <w:lang w:val="en-US"/>
-        </w:rPr>
-        <w:t>5</w:t>
-      </w:r>
-    </w:p>
-    <w:p>
-      <w:pPr>
-        <w:rPr>
-          <w:lang w:val="en-US"/>
-        </w:rPr>
-      </w:pPr>
-      <w:r>
-        <w:rPr>
-          <w:lang w:val="en-US"/>
-        </w:rPr>
-        <w:t>Store</w:t>
-      </w:r>
-      <w:r>
-        <w:rPr>
-          <w:lang w:val="en-US"/>
-        </w:rPr>
-        <w:t>6</w:t>
-      </w:r>
-    </w:p>
-    <w:p>
-      <w:pPr>
-        <w:rPr>
-          <w:lang w:val="en-US"/>
-        </w:rPr>
-      </w:pPr>
-      <w:r>
-        <w:rPr>
-          <w:lang w:val="en-US"/>
-        </w:rPr>
-        <w:t>Store</w:t>
-      </w:r>
-      <w:r>
-        <w:rPr>
-          <w:lang w:val="en-US"/>
-        </w:rPr>
-        <w:t>7</w:t>
-      </w:r>
-    </w:p>
-    <w:p>
-      <w:pPr>
-        <w:rPr>
-          <w:lang w:val="en-US"/>
-        </w:rPr>
-      </w:pPr>
-      <w:r>
-        <w:rPr>
-          <w:lang w:val="en-US"/>
-        </w:rPr>
-        <w:t>Store</w:t>
-      </w:r>
-      <w:r>
-        <w:rPr>
-          <w:lang w:val="en-US"/>
-        </w:rPr>
-        <w:t>8</w:t>
-      </w:r>
-    </w:p>
-    <w:p>
-      <w:pPr>
-        <w:rPr>
-          <w:lang w:val="en-US"/>
-        </w:rPr>
-      </w:pPr>
-      <w:r>
-        <w:rPr>
-          <w:lang w:val="en-US"/>
-        </w:rPr>
-        <w:t>Store</w:t>
-      </w:r>
-      <w:r>
-        <w:rPr>
-          <w:lang w:val="en-US"/>
-        </w:rPr>
-        <w:t>9</w:t>
-      </w:r>
-    </w:p>
-    <w:p>
-      <w:pPr>
-        <w:rPr>
-          <w:lang w:val="en-US"/>
-        </w:rPr>
-      </w:pPr>
-      <w:r>
-        <w:rPr>
-          <w:lang w:val="en-US"/>
-        </w:rPr>
-        <w:t>Store1</w:t>
-      </w:r>
-      <w:r>
-        <w:rPr>
-          <w:lang w:val="en-US"/>
-        </w:rPr>
-        <w:t>0</w:t>
-      </w:r>
-    </w:p>
-    <w:p>
-      <w:pPr>
-        <w:rPr>
-          <w:lang w:val="en-US"/>
-        </w:rPr>
-      </w:pPr>
-      <w:r>
-        <w:rPr>
-          <w:lang w:val="en-US"/>
-        </w:rPr>
-        <w:t>Store1</w:t>
-      </w:r>
-      <w:r>
-        <w:rPr>
-          <w:lang w:val="en-US"/>
-        </w:rPr>
-        <w:t>1</w:t>
-      </w:r>
-    </w:p>
-    <w:p>
-      <w:pPr>
-        <w:rPr>
-          <w:lang w:val="en-US"/>
-        </w:rPr>
-      </w:pPr>
-      <w:r>
-        <w:rPr>
-          <w:lang w:val="en-US"/>
-        </w:rPr>
-        <w:t>Store1</w:t>
-      </w:r>
-      <w:r>
-        <w:rPr>
-          <w:lang w:val="en-US"/>
-        </w:rPr>
-        <w:t>2</w:t>
-      </w:r>
-    </w:p>
-    <w:p>
-      <w:pPr>
-        <w:rPr>
-          <w:lang w:val="en-US"/>
-        </w:rPr>
-      </w:pPr>
-      <w:r>
-        <w:rPr>
-          <w:lang w:val="en-US"/>
-        </w:rPr>
-        <w:t>Store1</w:t>
-      </w:r>
-      <w:r>
-        <w:rPr>
-          <w:lang w:val="en-US"/>
-        </w:rPr>
-        <w:t>3</w:t>
-      </w:r>
-    </w:p>
-    <w:p>
-      <w:pPr>
-        <w:rPr>
-          <w:lang w:val="en-US"/>
-        </w:rPr>
-      </w:pPr>
-      <w:r>
-        <w:rPr>
-          <w:lang w:val="en-US"/>
-        </w:rPr>
-        <w:t>Store1</w:t>
-      </w:r>
-      <w:r>
-        <w:rPr>
-          <w:lang w:val="en-US"/>
-        </w:rPr>
-        <w:t>4</w:t>
-      </w:r>
-    </w:p>
-    <w:p>
-      <w:pPr>
-        <w:rPr>
-          <w:lang w:val="en-US"/>
-        </w:rPr>
-      </w:pPr>
-      <w:r>
-        <w:rPr>
-          <w:lang w:val="en-US"/>
-        </w:rPr>
-        <w:t>Store1</w:t>
-      </w:r>
-      <w:r>
-        <w:rPr>
-          <w:lang w:val="en-US"/>
-        </w:rPr>
-        <w:t>5</w:t>
-      </w:r>
-    </w:p>
-    <w:p>
-      <w:pPr>
-        <w:rPr>
-          <w:lang w:val="en-US"/>
-        </w:rPr>
-      </w:pPr>
-      <w:r>
-        <w:rPr>
-          <w:lang w:val="en-US"/>
-        </w:rPr>
-        <w:t>Store1</w:t>
-      </w:r>
-      <w:r>
-        <w:rPr>
-          <w:lang w:val="en-US"/>
-        </w:rPr>
-        <w:t>6</w:t>
-      </w:r>
-    </w:p>
-    <w:p>
-      <w:pPr>
-        <w:rPr>
-          <w:lang w:val="en-US"/>
-        </w:rPr>
-      </w:pPr>
-      <w:r>
-        <w:rPr>
-          <w:lang w:val="en-US"/>
-        </w:rPr>
-        <w:t>Store1</w:t>
-      </w:r>
-      <w:r>
-        <w:rPr>
-          <w:lang w:val="en-US"/>
-        </w:rPr>
-        <w:t>7</w:t>
-      </w:r>
-    </w:p>
-    <w:p>
-      <w:pPr>
-        <w:rPr>
-          <w:lang w:val="en-US"/>
-        </w:rPr>
-      </w:pPr>
-      <w:r>
-        <w:rPr>
-          <w:lang w:val="en-US"/>
-        </w:rPr>
-        <w:t>Store1</w:t>
-      </w:r>
-      <w:r>
-        <w:rPr>
-          <w:lang w:val="en-US"/>
-        </w:rPr>
-        <w:t>8</w:t>
-      </w:r>
-    </w:p>
-    <w:p>
-      <w:pPr>
-        <w:rPr>
-          <w:lang w:val="en-US"/>
-        </w:rPr>
-      </w:pPr>
-      <w:r>
-        <w:rPr>
-          <w:lang w:val="en-US"/>
-        </w:rPr>
-        <w:t>Store1</w:t>
-      </w:r>
-      <w:r>
-        <w:rPr>
-          <w:lang w:val="en-US"/>
-        </w:rPr>
-        <w:t>9</w:t>
-      </w:r>
-    </w:p>
-    <w:p>
-      <w:pPr>
-        <w:rPr>
-          <w:lang w:val="en-US"/>
-        </w:rPr>
-      </w:pPr>
-      <w:r>
-        <w:rPr>
-          <w:lang w:val="en-US"/>
-        </w:rPr>
-        <w:t>Store</w:t>
-      </w:r>
-      <w:r>
-        <w:rPr>
-          <w:lang w:val="en-US"/>
-        </w:rPr>
-        <w:t>20</w:t>
-      </w:r>
-    </w:p>
-    <w:p>
-      <w:pPr>
-        <w:rPr>
-          <w:lang w:val="en-US"/>
-        </w:rPr>
-      </w:pPr>
-      <w:r>
-        <w:rPr>
-          <w:lang w:val="en-US"/>
-        </w:rPr>
-        <w:t>Store</w:t>
-      </w:r>
-      <w:r>
-        <w:rPr>
-          <w:lang w:val="en-US"/>
-        </w:rPr>
-        <w:t>21</w:t>
-      </w:r>
-    </w:p>
-    <w:p>
-      <w:pPr>
-        <w:rPr>
-          <w:lang w:val="en-US"/>
-        </w:rPr>
-      </w:pPr>
-      <w:r>
-        <w:rPr>
-          <w:lang w:val="en-US"/>
-        </w:rPr>
-        <w:t>Store</w:t>
-      </w:r>
-      <w:r>
-        <w:rPr>
-          <w:lang w:val="en-US"/>
-        </w:rPr>
-        <w:t>22</w:t>
-      </w:r>
-    </w:p>
-    <w:p>
-      <w:pPr>
-        <w:rPr>
-          <w:lang w:val="en-US"/>
-        </w:rPr>
-      </w:pPr>
-      <w:r>
-        <w:rPr>
-          <w:lang w:val="en-US"/>
-        </w:rPr>
-        <w:t>Store</w:t>
-      </w:r>
-      <w:r>
-        <w:rPr>
-          <w:lang w:val="en-US"/>
-        </w:rPr>
-        <w:t>23</w:t>
-      </w:r>
-    </w:p>
-    <w:p>
-      <w:pPr>
-        <w:rPr>
-          <w:lang w:val="en-US"/>
-        </w:rPr>
-      </w:pPr>
-      <w:r>
-        <w:rPr>
-          <w:lang w:val="en-US"/>
-        </w:rPr>
-        <w:t>Store</w:t>
-      </w:r>
-      <w:r>
-        <w:rPr>
-          <w:lang w:val="en-US"/>
-        </w:rPr>
-        <w:t>24</w:t>
-      </w:r>
-    </w:p>
-    <w:p>
-      <w:pPr>
-        <w:rPr>
-          <w:lang w:val="en-US"/>
-        </w:rPr>
-      </w:pPr>
-      <w:r>
-        <w:rPr>
-          <w:lang w:val="en-US"/>
-        </w:rPr>
-        <w:t>Store</w:t>
-      </w:r>
-      <w:r>
-        <w:rPr>
-          <w:lang w:val="en-US"/>
-        </w:rPr>
-        <w:t>25</w:t>
-      </w:r>
-    </w:p>
-    <w:p>
-      <w:pPr>
-        <w:rPr>
-          <w:lang w:val="en-US"/>
-        </w:rPr>
-      </w:pPr>
-      <w:r>
-        <w:rPr>
-          <w:lang w:val="en-US"/>
-        </w:rPr>
-        <w:t>Store</w:t>
-      </w:r>
-      <w:r>
-        <w:rPr>
-          <w:lang w:val="en-US"/>
-        </w:rPr>
-        <w:t>25</w:t>
-      </w:r>
-    </w:p>
-    <w:p>
-      <w:pPr>
-        <w:rPr>
-          <w:lang w:val="en-US"/>
-        </w:rPr>
-      </w:pPr>
-      <w:r>
-        <w:rPr>
-          <w:lang w:val="en-US"/>
-        </w:rPr>
-        <w:t>Store</w:t>
-      </w:r>
-      <w:r>
-        <w:rPr>
-          <w:lang w:val="en-US"/>
-        </w:rPr>
-        <w:t>26</w:t>
+        <w:t>Store2</w:t>
+      </w:r>
+    </w:p>
+    <w:p>
+      <w:pPr>
+        <w:rPr>
+          <w:lang w:val="en-US"/>
+        </w:rPr>
+      </w:pPr>
+      <w:r>
+        <w:rPr>
+          <w:lang w:val="en-US"/>
+        </w:rPr>
+        <w:t>Store3</w:t>
+      </w:r>
+    </w:p>
+    <w:p>
+      <w:pPr>
+        <w:rPr>
+          <w:lang w:val="en-US"/>
+        </w:rPr>
+      </w:pPr>
+      <w:r>
+        <w:rPr>
+          <w:lang w:val="en-US"/>
+        </w:rPr>
+        <w:t>Store4</w:t>
+      </w:r>
+    </w:p>
+    <w:p>
+      <w:pPr>
+        <w:rPr>
+          <w:lang w:val="en-US"/>
+        </w:rPr>
+      </w:pPr>
+      <w:r>
+        <w:rPr>
+          <w:lang w:val="en-US"/>
+        </w:rPr>
+        <w:t>Store5</w:t>
+      </w:r>
+    </w:p>
+    <w:p>
+      <w:pPr>
+        <w:rPr>
+          <w:lang w:val="en-US"/>
+        </w:rPr>
+      </w:pPr>
+      <w:r>
+        <w:rPr>
+          <w:lang w:val="en-US"/>
+        </w:rPr>
+        <w:t>Store6</w:t>
+      </w:r>
+    </w:p>
+    <w:p>
+      <w:pPr>
+        <w:rPr>
+          <w:lang w:val="en-US"/>
+        </w:rPr>
+      </w:pPr>
+      <w:r>
+        <w:rPr>
+          <w:lang w:val="en-US"/>
+        </w:rPr>
+        <w:t>Store7</w:t>
+      </w:r>
+    </w:p>
+    <w:p>
+      <w:pPr>
+        <w:rPr>
+          <w:lang w:val="en-US"/>
+        </w:rPr>
+      </w:pPr>
+      <w:r>
+        <w:rPr>
+          <w:lang w:val="en-US"/>
+        </w:rPr>
+        <w:t>Store8</w:t>
+      </w:r>
+    </w:p>
+    <w:p>
+      <w:pPr>
+        <w:rPr>
+          <w:lang w:val="en-US"/>
+        </w:rPr>
+      </w:pPr>
+      <w:r>
+        <w:rPr>
+          <w:lang w:val="en-US"/>
+        </w:rPr>
+        <w:t>Store9</w:t>
+      </w:r>
+    </w:p>
+    <w:p>
+      <w:pPr>
+        <w:rPr>
+          <w:lang w:val="en-US"/>
+        </w:rPr>
+      </w:pPr>
+      <w:r>
+        <w:rPr>
+          <w:lang w:val="en-US"/>
+        </w:rPr>
+        <w:t>Store10</w:t>
+      </w:r>
+    </w:p>
+    <w:p>
+      <w:pPr>
+        <w:rPr>
+          <w:lang w:val="en-US"/>
+        </w:rPr>
+      </w:pPr>
+      <w:r>
+        <w:rPr>
+          <w:lang w:val="en-US"/>
+        </w:rPr>
+        <w:t>Store11</w:t>
+      </w:r>
+    </w:p>
+    <w:p>
+      <w:pPr>
+        <w:rPr>
+          <w:lang w:val="en-US"/>
+        </w:rPr>
+      </w:pPr>
+      <w:r>
+        <w:rPr>
+          <w:lang w:val="en-US"/>
+        </w:rPr>
+        <w:t>Store12</w:t>
+      </w:r>
+    </w:p>
+    <w:p>
+      <w:pPr>
+        <w:rPr>
+          <w:lang w:val="en-US"/>
+        </w:rPr>
+      </w:pPr>
+      <w:r>
+        <w:rPr>
+          <w:lang w:val="en-US"/>
+        </w:rPr>
+        <w:t>Store13</w:t>
+      </w:r>
+    </w:p>
+    <w:p>
+      <w:pPr>
+        <w:rPr>
+          <w:lang w:val="en-US"/>
+        </w:rPr>
+      </w:pPr>
+      <w:r>
+        <w:rPr>
+          <w:lang w:val="en-US"/>
+        </w:rPr>
+        <w:t>Store14</w:t>
+      </w:r>
+    </w:p>
+    <w:p>
+      <w:pPr>
+        <w:rPr>
+          <w:lang w:val="en-US"/>
+        </w:rPr>
+      </w:pPr>
+      <w:r>
+        <w:rPr>
+          <w:lang w:val="en-US"/>
+        </w:rPr>
+        <w:t>Store15</w:t>
+      </w:r>
+    </w:p>
+    <w:p>
+      <w:pPr>
+        <w:rPr>
+          <w:lang w:val="en-US"/>
+        </w:rPr>
+      </w:pPr>
+      <w:r>
+        <w:rPr>
+          <w:lang w:val="en-US"/>
+        </w:rPr>
+        <w:t>Store16</w:t>
+      </w:r>
+    </w:p>
+    <w:p>
+      <w:pPr>
+        <w:rPr>
+          <w:lang w:val="en-US"/>
+        </w:rPr>
+      </w:pPr>
+      <w:r>
+        <w:rPr>
+          <w:lang w:val="en-US"/>
+        </w:rPr>
+        <w:t>Store17</w:t>
+      </w:r>
+    </w:p>
+    <w:p>
+      <w:pPr>
+        <w:rPr>
+          <w:lang w:val="en-US"/>
+        </w:rPr>
+      </w:pPr>
+      <w:r>
+        <w:rPr>
+          <w:lang w:val="en-US"/>
+        </w:rPr>
+        <w:t>Store18</w:t>
+      </w:r>
+    </w:p>
+    <w:p>
+      <w:pPr>
+        <w:rPr>
+          <w:lang w:val="en-US"/>
+        </w:rPr>
+      </w:pPr>
+      <w:r>
+        <w:rPr>
+          <w:lang w:val="en-US"/>
+        </w:rPr>
+        <w:t>Store19</w:t>
+      </w:r>
+    </w:p>
+    <w:p>
+      <w:pPr>
+        <w:rPr>
+          <w:lang w:val="en-US"/>
+        </w:rPr>
+      </w:pPr>
+      <w:r>
+        <w:rPr>
+          <w:lang w:val="en-US"/>
+        </w:rPr>
+        <w:t>Store20</w:t>
+      </w:r>
+    </w:p>
+    <w:p>
+      <w:pPr>
+        <w:rPr>
+          <w:lang w:val="en-US"/>
+        </w:rPr>
+      </w:pPr>
+      <w:r>
+        <w:rPr>
+          <w:lang w:val="en-US"/>
+        </w:rPr>
+        <w:t>Store21</w:t>
+      </w:r>
+    </w:p>
+    <w:p>
+      <w:pPr>
+        <w:rPr>
+          <w:lang w:val="en-US"/>
+        </w:rPr>
+      </w:pPr>
+      <w:r>
+        <w:rPr>
+          <w:lang w:val="en-US"/>
+        </w:rPr>
+        <w:t>Store22</w:t>
+      </w:r>
+    </w:p>
+    <w:p>
+      <w:pPr>
+        <w:rPr>
+          <w:lang w:val="en-US"/>
+        </w:rPr>
+      </w:pPr>
+      <w:r>
+        <w:rPr>
+          <w:lang w:val="en-US"/>
+        </w:rPr>
+        <w:t>Store23</w:t>
+      </w:r>
+    </w:p>
+    <w:p>
+      <w:pPr>
+        <w:rPr>
+          <w:lang w:val="en-US"/>
+        </w:rPr>
+      </w:pPr>
+      <w:r>
+        <w:rPr>
+          <w:lang w:val="en-US"/>
+        </w:rPr>
+        <w:t>Store24</w:t>
+      </w:r>
+    </w:p>
+    <w:p>
+      <w:pPr>
+        <w:rPr>
+          <w:lang w:val="en-US"/>
+        </w:rPr>
+      </w:pPr>
+      <w:r>
+        <w:rPr>
+          <w:lang w:val="en-US"/>
+        </w:rPr>
+        <w:t>Store25</w:t>
+      </w:r>
+    </w:p>
+    <w:p>
+      <w:pPr>
+        <w:rPr>
+          <w:lang w:val="en-US"/>
+        </w:rPr>
+      </w:pPr>
+      <w:r>
+        <w:rPr>
+          <w:lang w:val="en-US"/>
+        </w:rPr>
+        <w:t>Store25</w:t>
+      </w:r>
+    </w:p>
+    <w:p>
+      <w:pPr>
+        <w:rPr>
+          <w:lang w:val="en-US"/>
+        </w:rPr>
+      </w:pPr>
+      <w:r>
+        <w:rPr>
+          <w:lang w:val="en-US"/>
+        </w:rPr>
+        <w:t>Store26</w:t>
       </w:r>
     </w:p>
     <w:p>

</xml_diff>